<commit_message>
se cargan ajustes de repositorio, pendiente generar descargables.
</commit_message>
<xml_diff>
--- a/fuentes/OKEst_CF07 -  512400 _ DI.docx
+++ b/fuentes/OKEst_CF07 -  512400 _ DI.docx
@@ -2449,19 +2449,20 @@
         </w:rPr>
       </w:r>
     </w:p>
-    <w:p xmlns:wp14="http://schemas.microsoft.com/office/word/2010/wordml" wp14:textId="77777777">
+    <w:p xmlns:wp14="http://schemas.microsoft.com/office/word/2010/wordml" wp14:textId="1278EACB">
       <w:pPr>
         <w:pBdr>
-          <w:top w:val="nil" w:sz="0" w:space="0"/>
-          <w:left w:val="nil" w:sz="0" w:space="0"/>
-          <w:bottom w:val="nil" w:sz="0" w:space="0"/>
-          <w:right w:val="nil" w:sz="0" w:space="0"/>
-          <w:between w:val="nil" w:sz="0" w:space="0"/>
+          <w:top w:val="nil" w:color="000000" w:sz="0" w:space="0"/>
+          <w:left w:val="nil" w:color="000000" w:sz="0" w:space="0"/>
+          <w:bottom w:val="nil" w:color="000000" w:sz="0" w:space="0"/>
+          <w:right w:val="nil" w:color="000000" w:sz="0" w:space="0"/>
+          <w:between w:val="nil" w:color="000000" w:sz="0" w:space="0"/>
         </w:pBdr>
         <w:spacing w:after="120" w:lineRule="auto"/>
         <w:jc w:val="both"/>
         <w:rPr>
           <w:b w:val="1"/>
+          <w:bCs w:val="1"/>
           <w:color w:val="000000"/>
           <w:sz w:val="20"/>
           <w:szCs w:val="20"/>
@@ -2470,12 +2471,22 @@
       <w:r>
         <w:rPr>
           <w:b w:val="1"/>
-          <w:color w:val="000000"/>
-          <w:sz w:val="20"/>
-          <w:szCs w:val="20"/>
-          <w:rtl w:val="0"/>
-        </w:rPr>
-        <w:t xml:space="preserve">Técnicas de revisión del texto meta</w:t>
+          <w:bCs w:val="1"/>
+          <w:color w:val="000000" w:themeColor="text1" w:themeTint="FF" w:themeShade="FF"/>
+          <w:sz w:val="20"/>
+          <w:szCs w:val="20"/>
+        </w:rPr>
+        <w:t xml:space="preserve">1.1. </w:t>
+      </w:r>
+      <w:r>
+        <w:rPr>
+          <w:b w:val="1"/>
+          <w:bCs w:val="1"/>
+          <w:color w:val="000000" w:themeColor="text1" w:themeTint="FF" w:themeShade="FF"/>
+          <w:sz w:val="20"/>
+          <w:szCs w:val="20"/>
+        </w:rPr>
+        <w:t>Técnicas de revisión del texto meta</w:t>
       </w:r>
     </w:p>
     <w:p xmlns:wp14="http://schemas.microsoft.com/office/word/2010/wordml" wp14:textId="77777777">
@@ -2791,19 +2802,20 @@
         </w:rPr>
       </w:r>
     </w:p>
-    <w:p xmlns:wp14="http://schemas.microsoft.com/office/word/2010/wordml" wp14:textId="77777777">
+    <w:p xmlns:wp14="http://schemas.microsoft.com/office/word/2010/wordml" wp14:textId="150E3E88">
       <w:pPr>
         <w:pBdr>
-          <w:top w:val="nil" w:sz="0" w:space="0"/>
-          <w:left w:val="nil" w:sz="0" w:space="0"/>
-          <w:bottom w:val="nil" w:sz="0" w:space="0"/>
-          <w:right w:val="nil" w:sz="0" w:space="0"/>
-          <w:between w:val="nil" w:sz="0" w:space="0"/>
+          <w:top w:val="nil" w:color="000000" w:sz="0" w:space="0"/>
+          <w:left w:val="nil" w:color="000000" w:sz="0" w:space="0"/>
+          <w:bottom w:val="nil" w:color="000000" w:sz="0" w:space="0"/>
+          <w:right w:val="nil" w:color="000000" w:sz="0" w:space="0"/>
+          <w:between w:val="nil" w:color="000000" w:sz="0" w:space="0"/>
         </w:pBdr>
         <w:spacing w:after="120" w:lineRule="auto"/>
         <w:jc w:val="both"/>
         <w:rPr>
           <w:b w:val="1"/>
+          <w:bCs w:val="1"/>
           <w:color w:val="000000"/>
           <w:sz w:val="20"/>
           <w:szCs w:val="20"/>
@@ -2812,12 +2824,22 @@
       <w:r>
         <w:rPr>
           <w:b w:val="1"/>
-          <w:color w:val="000000"/>
-          <w:sz w:val="20"/>
-          <w:szCs w:val="20"/>
-          <w:rtl w:val="0"/>
-        </w:rPr>
-        <w:t xml:space="preserve">Métodos y normas técnicas de revisión y corrección</w:t>
+          <w:bCs w:val="1"/>
+          <w:color w:val="000000" w:themeColor="text1" w:themeTint="FF" w:themeShade="FF"/>
+          <w:sz w:val="20"/>
+          <w:szCs w:val="20"/>
+        </w:rPr>
+        <w:t xml:space="preserve">1.2. </w:t>
+      </w:r>
+      <w:r>
+        <w:rPr>
+          <w:b w:val="1"/>
+          <w:bCs w:val="1"/>
+          <w:color w:val="000000" w:themeColor="text1" w:themeTint="FF" w:themeShade="FF"/>
+          <w:sz w:val="20"/>
+          <w:szCs w:val="20"/>
+        </w:rPr>
+        <w:t>Métodos y normas técnicas de revisión y corrección</w:t>
       </w:r>
     </w:p>
     <w:p xmlns:wp14="http://schemas.microsoft.com/office/word/2010/wordml" wp14:textId="77777777">
@@ -3690,12 +3712,13 @@
         </w:rPr>
       </w:r>
     </w:p>
-    <w:p xmlns:wp14="http://schemas.microsoft.com/office/word/2010/wordml" wp14:textId="77777777">
+    <w:p xmlns:wp14="http://schemas.microsoft.com/office/word/2010/wordml" wp14:textId="3C910293">
       <w:pPr>
         <w:spacing w:after="120" w:lineRule="auto"/>
         <w:jc w:val="both"/>
         <w:rPr>
           <w:b w:val="1"/>
+          <w:bCs w:val="1"/>
           <w:sz w:val="20"/>
           <w:szCs w:val="20"/>
         </w:rPr>
@@ -3703,11 +3726,20 @@
       <w:r>
         <w:rPr>
           <w:b w:val="1"/>
-          <w:sz w:val="20"/>
-          <w:szCs w:val="20"/>
-          <w:rtl w:val="0"/>
-        </w:rPr>
-        <w:t xml:space="preserve">Selección de métodos, gramática y hablantes nativos</w:t>
+          <w:bCs w:val="1"/>
+          <w:sz w:val="20"/>
+          <w:szCs w:val="20"/>
+        </w:rPr>
+        <w:t xml:space="preserve">2.1. </w:t>
+      </w:r>
+      <w:r>
+        <w:rPr>
+          <w:b w:val="1"/>
+          <w:bCs w:val="1"/>
+          <w:sz w:val="20"/>
+          <w:szCs w:val="20"/>
+        </w:rPr>
+        <w:t>Selección de métodos, gramática y hablantes nativos</w:t>
       </w:r>
     </w:p>
     <w:p xmlns:wp14="http://schemas.microsoft.com/office/word/2010/wordml" wp14:textId="77777777">
@@ -4389,7 +4421,7 @@
         </w:rPr>
       </w:r>
     </w:p>
-    <w:p xmlns:wp14="http://schemas.microsoft.com/office/word/2010/wordml" wp14:textId="77777777">
+    <w:p xmlns:wp14="http://schemas.microsoft.com/office/word/2010/wordml" wp14:textId="1F6B865E">
       <w:pPr>
         <w:spacing w:after="120" w:lineRule="auto"/>
         <w:jc w:val="both"/>
@@ -4405,9 +4437,18 @@
       <w:r>
         <w:rPr>
           <w:b w:val="1"/>
-          <w:sz w:val="20"/>
-          <w:szCs w:val="20"/>
-          <w:rtl w:val="0"/>
+          <w:bCs w:val="1"/>
+          <w:sz w:val="20"/>
+          <w:szCs w:val="20"/>
+        </w:rPr>
+        <w:t xml:space="preserve">2.2. </w:t>
+      </w:r>
+      <w:r>
+        <w:rPr>
+          <w:b w:val="1"/>
+          <w:bCs w:val="1"/>
+          <w:sz w:val="20"/>
+          <w:szCs w:val="20"/>
         </w:rPr>
         <w:t xml:space="preserve">Técnicas empleadas para las acciones correctivas y de mejora</w:t>
       </w:r>
@@ -4635,12 +4676,13 @@
         </w:rPr>
       </w:r>
     </w:p>
-    <w:p xmlns:wp14="http://schemas.microsoft.com/office/word/2010/wordml" wp14:textId="77777777">
+    <w:p xmlns:wp14="http://schemas.microsoft.com/office/word/2010/wordml" wp14:textId="1CAFD510">
       <w:pPr>
         <w:spacing w:after="120" w:lineRule="auto"/>
         <w:jc w:val="both"/>
         <w:rPr>
           <w:b w:val="1"/>
+          <w:bCs w:val="1"/>
           <w:sz w:val="20"/>
           <w:szCs w:val="20"/>
         </w:rPr>
@@ -4648,11 +4690,20 @@
       <w:r>
         <w:rPr>
           <w:b w:val="1"/>
-          <w:sz w:val="20"/>
-          <w:szCs w:val="20"/>
-          <w:rtl w:val="0"/>
-        </w:rPr>
-        <w:t xml:space="preserve">Estilos de expresión</w:t>
+          <w:bCs w:val="1"/>
+          <w:sz w:val="20"/>
+          <w:szCs w:val="20"/>
+        </w:rPr>
+        <w:t xml:space="preserve">2.3. </w:t>
+      </w:r>
+      <w:r>
+        <w:rPr>
+          <w:b w:val="1"/>
+          <w:bCs w:val="1"/>
+          <w:sz w:val="20"/>
+          <w:szCs w:val="20"/>
+        </w:rPr>
+        <w:t>Estilos de expresión</w:t>
       </w:r>
     </w:p>
     <w:p xmlns:wp14="http://schemas.microsoft.com/office/word/2010/wordml" wp14:textId="77777777">
@@ -9693,6 +9744,7 @@
       <w:pgSz w:w="12240" w:h="15840" w:orient="portrait"/>
       <w:pgMar w:top="1701" w:right="1134" w:bottom="1134" w:left="1134" w:header="720" w:footer="0"/>
       <w:pgNumType w:start="1"/>
+      <w:cols w:num="1"/>
     </w:sectPr>
   </w:body>
 </w:document>
@@ -13312,28 +13364,28 @@
 </file>
 
 <file path=customXML/item2.xml><?xml version="1.0" encoding="utf-8"?>
-<ct:contentTypeSchema xmlns:ct="http://schemas.microsoft.com/office/2006/metadata/contentType" xmlns:ma="http://schemas.microsoft.com/office/2006/metadata/properties/metaAttributes" ct:_="" ma:_="" ma:contentTypeName="Documento" ma:contentTypeID="0x010100BEC8B94BB9BBD24B8FAC8845E88BF8DF" ma:contentTypeVersion="14" ma:contentTypeDescription="Crear nuevo documento." ma:contentTypeScope="" ma:versionID="5ea8fa134ed18c928e1d547c3f1fbb4e">
-  <xsd:schema xmlns:xsd="http://www.w3.org/2001/XMLSchema" xmlns:xs="http://www.w3.org/2001/XMLSchema" xmlns:p="http://schemas.microsoft.com/office/2006/metadata/properties" xmlns:ns2="5fbfd3b4-6348-4c71-957e-08e829905224" xmlns:ns3="9fd344cf-009a-48f0-aed3-8ceb84653b89" targetNamespace="http://schemas.microsoft.com/office/2006/metadata/properties" ma:root="true" ma:fieldsID="893cca5bb41c0dd7c20f5408b8986614" ns2:_="" ns3:_="">
-    <xsd:import namespace="5fbfd3b4-6348-4c71-957e-08e829905224"/>
-    <xsd:import namespace="9fd344cf-009a-48f0-aed3-8ceb84653b89"/>
+<ct:contentTypeSchema xmlns:ct="http://schemas.microsoft.com/office/2006/metadata/contentType" xmlns:ma="http://schemas.microsoft.com/office/2006/metadata/properties/metaAttributes" ct:_="" ma:_="" ma:contentTypeName="Documento" ma:contentTypeID="0x0101009BA69CCE19797543AAB5DE63E320ACE2" ma:contentTypeVersion="13" ma:contentTypeDescription="Crear nuevo documento." ma:contentTypeScope="" ma:versionID="c27e9dff27dbbef6126b7e1a03a96eaf">
+  <xsd:schema xmlns:xsd="http://www.w3.org/2001/XMLSchema" xmlns:xs="http://www.w3.org/2001/XMLSchema" xmlns:p="http://schemas.microsoft.com/office/2006/metadata/properties" xmlns:ns2="1d52d4bc-3f95-4709-b359-1b96840d7671" xmlns:ns3="8d1bea48-6525-4b05-8cf5-c6ad0dd5b02f" targetNamespace="http://schemas.microsoft.com/office/2006/metadata/properties" ma:root="true" ma:fieldsID="5282fca2a66791c7f7987122c07bb49b" ns2:_="" ns3:_="">
+    <xsd:import namespace="1d52d4bc-3f95-4709-b359-1b96840d7671"/>
+    <xsd:import namespace="8d1bea48-6525-4b05-8cf5-c6ad0dd5b02f"/>
     <xsd:element name="properties">
       <xsd:complexType>
         <xsd:sequence>
           <xsd:element name="documentManagement">
             <xsd:complexType>
               <xsd:all>
-                <xsd:element ref="ns2:MediaServiceMetadata" minOccurs="0"/>
-                <xsd:element ref="ns2:MediaServiceFastMetadata" minOccurs="0"/>
-                <xsd:element ref="ns2:MediaServiceDateTaken" minOccurs="0"/>
-                <xsd:element ref="ns2:MediaLengthInSeconds" minOccurs="0"/>
-                <xsd:element ref="ns2:lcf76f155ced4ddcb4097134ff3c332f" minOccurs="0"/>
-                <xsd:element ref="ns3:TaxCatchAll" minOccurs="0"/>
-                <xsd:element ref="ns2:MediaServiceGenerationTime" minOccurs="0"/>
-                <xsd:element ref="ns2:MediaServiceEventHashCode" minOccurs="0"/>
-                <xsd:element ref="ns2:MediaServiceOCR" minOccurs="0"/>
-                <xsd:element ref="ns2:MediaServiceLocation" minOccurs="0"/>
-                <xsd:element ref="ns3:SharedWithUsers" minOccurs="0"/>
-                <xsd:element ref="ns3:SharedWithDetails" minOccurs="0"/>
+                <xsd:element ref="ns2:SharedWithUsers" minOccurs="0"/>
+                <xsd:element ref="ns2:SharedWithDetails" minOccurs="0"/>
+                <xsd:element ref="ns3:MediaServiceMetadata" minOccurs="0"/>
+                <xsd:element ref="ns3:MediaServiceFastMetadata" minOccurs="0"/>
+                <xsd:element ref="ns3:MediaServiceDateTaken" minOccurs="0"/>
+                <xsd:element ref="ns3:MediaLengthInSeconds" minOccurs="0"/>
+                <xsd:element ref="ns3:MediaServiceLocation" minOccurs="0"/>
+                <xsd:element ref="ns3:MediaServiceGenerationTime" minOccurs="0"/>
+                <xsd:element ref="ns3:MediaServiceEventHashCode" minOccurs="0"/>
+                <xsd:element ref="ns3:lcf76f155ced4ddcb4097134ff3c332f" minOccurs="0"/>
+                <xsd:element ref="ns2:TaxCatchAll" minOccurs="0"/>
+                <xsd:element ref="ns3:MediaServiceOCR" minOccurs="0"/>
               </xsd:all>
             </xsd:complexType>
           </xsd:element>
@@ -13341,74 +13393,10 @@
       </xsd:complexType>
     </xsd:element>
   </xsd:schema>
-  <xsd:schema xmlns:xsd="http://www.w3.org/2001/XMLSchema" xmlns:xs="http://www.w3.org/2001/XMLSchema" xmlns:dms="http://schemas.microsoft.com/office/2006/documentManagement/types" xmlns:pc="http://schemas.microsoft.com/office/infopath/2007/PartnerControls" targetNamespace="5fbfd3b4-6348-4c71-957e-08e829905224" elementFormDefault="qualified">
+  <xsd:schema xmlns:xsd="http://www.w3.org/2001/XMLSchema" xmlns:xs="http://www.w3.org/2001/XMLSchema" xmlns:dms="http://schemas.microsoft.com/office/2006/documentManagement/types" xmlns:pc="http://schemas.microsoft.com/office/infopath/2007/PartnerControls" targetNamespace="1d52d4bc-3f95-4709-b359-1b96840d7671" elementFormDefault="qualified">
     <xsd:import namespace="http://schemas.microsoft.com/office/2006/documentManagement/types"/>
     <xsd:import namespace="http://schemas.microsoft.com/office/infopath/2007/PartnerControls"/>
-    <xsd:element name="MediaServiceMetadata" ma:index="8" nillable="true" ma:displayName="MediaServiceMetadata" ma:hidden="true" ma:internalName="MediaServiceMetadata" ma:readOnly="true">
-      <xsd:simpleType>
-        <xsd:restriction base="dms:Note"/>
-      </xsd:simpleType>
-    </xsd:element>
-    <xsd:element name="MediaServiceFastMetadata" ma:index="9" nillable="true" ma:displayName="MediaServiceFastMetadata" ma:hidden="true" ma:internalName="MediaServiceFastMetadata" ma:readOnly="true">
-      <xsd:simpleType>
-        <xsd:restriction base="dms:Note"/>
-      </xsd:simpleType>
-    </xsd:element>
-    <xsd:element name="MediaServiceDateTaken" ma:index="10" nillable="true" ma:displayName="MediaServiceDateTaken" ma:hidden="true" ma:indexed="true" ma:internalName="MediaServiceDateTaken" ma:readOnly="true">
-      <xsd:simpleType>
-        <xsd:restriction base="dms:Text"/>
-      </xsd:simpleType>
-    </xsd:element>
-    <xsd:element name="MediaLengthInSeconds" ma:index="11" nillable="true" ma:displayName="MediaLengthInSeconds" ma:hidden="true" ma:internalName="MediaLengthInSeconds" ma:readOnly="true">
-      <xsd:simpleType>
-        <xsd:restriction base="dms:Unknown"/>
-      </xsd:simpleType>
-    </xsd:element>
-    <xsd:element name="lcf76f155ced4ddcb4097134ff3c332f" ma:index="13" nillable="true" ma:taxonomy="true" ma:internalName="lcf76f155ced4ddcb4097134ff3c332f" ma:taxonomyFieldName="MediaServiceImageTags" ma:displayName="Etiquetas de imagen" ma:readOnly="false" ma:fieldId="{5cf76f15-5ced-4ddc-b409-7134ff3c332f}" ma:taxonomyMulti="true" ma:sspId="d33c8c81-5745-4931-bcc4-c2aeafe86780" ma:termSetId="09814cd3-568e-fe90-9814-8d621ff8fb84" ma:anchorId="fba54fb3-c3e1-fe81-a776-ca4b69148c4d" ma:open="true" ma:isKeyword="false">
-      <xsd:complexType>
-        <xsd:sequence>
-          <xsd:element ref="pc:Terms" minOccurs="0" maxOccurs="1"/>
-        </xsd:sequence>
-      </xsd:complexType>
-    </xsd:element>
-    <xsd:element name="MediaServiceGenerationTime" ma:index="15" nillable="true" ma:displayName="MediaServiceGenerationTime" ma:hidden="true" ma:internalName="MediaServiceGenerationTime" ma:readOnly="true">
-      <xsd:simpleType>
-        <xsd:restriction base="dms:Text"/>
-      </xsd:simpleType>
-    </xsd:element>
-    <xsd:element name="MediaServiceEventHashCode" ma:index="16" nillable="true" ma:displayName="MediaServiceEventHashCode" ma:hidden="true" ma:internalName="MediaServiceEventHashCode" ma:readOnly="true">
-      <xsd:simpleType>
-        <xsd:restriction base="dms:Text"/>
-      </xsd:simpleType>
-    </xsd:element>
-    <xsd:element name="MediaServiceOCR" ma:index="17" nillable="true" ma:displayName="Extracted Text" ma:internalName="MediaServiceOCR" ma:readOnly="true">
-      <xsd:simpleType>
-        <xsd:restriction base="dms:Note">
-          <xsd:maxLength value="255"/>
-        </xsd:restriction>
-      </xsd:simpleType>
-    </xsd:element>
-    <xsd:element name="MediaServiceLocation" ma:index="18" nillable="true" ma:displayName="Location" ma:indexed="true" ma:internalName="MediaServiceLocation" ma:readOnly="true">
-      <xsd:simpleType>
-        <xsd:restriction base="dms:Text"/>
-      </xsd:simpleType>
-    </xsd:element>
-  </xsd:schema>
-  <xsd:schema xmlns:xsd="http://www.w3.org/2001/XMLSchema" xmlns:xs="http://www.w3.org/2001/XMLSchema" xmlns:dms="http://schemas.microsoft.com/office/2006/documentManagement/types" xmlns:pc="http://schemas.microsoft.com/office/infopath/2007/PartnerControls" targetNamespace="9fd344cf-009a-48f0-aed3-8ceb84653b89" elementFormDefault="qualified">
-    <xsd:import namespace="http://schemas.microsoft.com/office/2006/documentManagement/types"/>
-    <xsd:import namespace="http://schemas.microsoft.com/office/infopath/2007/PartnerControls"/>
-    <xsd:element name="TaxCatchAll" ma:index="14" nillable="true" ma:displayName="Taxonomy Catch All Column" ma:hidden="true" ma:list="{6724df40-b0dc-4f04-a93b-c391872011bd}" ma:internalName="TaxCatchAll" ma:showField="CatchAllData" ma:web="9fd344cf-009a-48f0-aed3-8ceb84653b89">
-      <xsd:complexType>
-        <xsd:complexContent>
-          <xsd:extension base="dms:MultiChoiceLookup">
-            <xsd:sequence>
-              <xsd:element name="Value" type="dms:Lookup" maxOccurs="unbounded" minOccurs="0" nillable="true"/>
-            </xsd:sequence>
-          </xsd:extension>
-        </xsd:complexContent>
-      </xsd:complexType>
-    </xsd:element>
-    <xsd:element name="SharedWithUsers" ma:index="19" nillable="true" ma:displayName="Compartido con" ma:internalName="SharedWithUsers" ma:readOnly="true">
+    <xsd:element name="SharedWithUsers" ma:index="8" nillable="true" ma:displayName="Compartido con" ma:internalName="SharedWithUsers" ma:readOnly="true">
       <xsd:complexType>
         <xsd:complexContent>
           <xsd:extension base="dms:UserMulti">
@@ -13427,7 +13415,71 @@
         </xsd:complexContent>
       </xsd:complexType>
     </xsd:element>
-    <xsd:element name="SharedWithDetails" ma:index="20" nillable="true" ma:displayName="Detalles de uso compartido" ma:internalName="SharedWithDetails" ma:readOnly="true">
+    <xsd:element name="SharedWithDetails" ma:index="9" nillable="true" ma:displayName="Detalles de uso compartido" ma:internalName="SharedWithDetails" ma:readOnly="true">
+      <xsd:simpleType>
+        <xsd:restriction base="dms:Note">
+          <xsd:maxLength value="255"/>
+        </xsd:restriction>
+      </xsd:simpleType>
+    </xsd:element>
+    <xsd:element name="TaxCatchAll" ma:index="19" nillable="true" ma:displayName="Taxonomy Catch All Column" ma:hidden="true" ma:list="{86b9d2d1-95d9-404f-a0e9-5b204eef34e2}" ma:internalName="TaxCatchAll" ma:showField="CatchAllData" ma:web="1d52d4bc-3f95-4709-b359-1b96840d7671">
+      <xsd:complexType>
+        <xsd:complexContent>
+          <xsd:extension base="dms:MultiChoiceLookup">
+            <xsd:sequence>
+              <xsd:element name="Value" type="dms:Lookup" maxOccurs="unbounded" minOccurs="0" nillable="true"/>
+            </xsd:sequence>
+          </xsd:extension>
+        </xsd:complexContent>
+      </xsd:complexType>
+    </xsd:element>
+  </xsd:schema>
+  <xsd:schema xmlns:xsd="http://www.w3.org/2001/XMLSchema" xmlns:xs="http://www.w3.org/2001/XMLSchema" xmlns:dms="http://schemas.microsoft.com/office/2006/documentManagement/types" xmlns:pc="http://schemas.microsoft.com/office/infopath/2007/PartnerControls" targetNamespace="8d1bea48-6525-4b05-8cf5-c6ad0dd5b02f" elementFormDefault="qualified">
+    <xsd:import namespace="http://schemas.microsoft.com/office/2006/documentManagement/types"/>
+    <xsd:import namespace="http://schemas.microsoft.com/office/infopath/2007/PartnerControls"/>
+    <xsd:element name="MediaServiceMetadata" ma:index="10" nillable="true" ma:displayName="MediaServiceMetadata" ma:hidden="true" ma:internalName="MediaServiceMetadata" ma:readOnly="true">
+      <xsd:simpleType>
+        <xsd:restriction base="dms:Note"/>
+      </xsd:simpleType>
+    </xsd:element>
+    <xsd:element name="MediaServiceFastMetadata" ma:index="11" nillable="true" ma:displayName="MediaServiceFastMetadata" ma:hidden="true" ma:internalName="MediaServiceFastMetadata" ma:readOnly="true">
+      <xsd:simpleType>
+        <xsd:restriction base="dms:Note"/>
+      </xsd:simpleType>
+    </xsd:element>
+    <xsd:element name="MediaServiceDateTaken" ma:index="12" nillable="true" ma:displayName="MediaServiceDateTaken" ma:hidden="true" ma:indexed="true" ma:internalName="MediaServiceDateTaken" ma:readOnly="true">
+      <xsd:simpleType>
+        <xsd:restriction base="dms:Text"/>
+      </xsd:simpleType>
+    </xsd:element>
+    <xsd:element name="MediaLengthInSeconds" ma:index="13" nillable="true" ma:displayName="MediaLengthInSeconds" ma:hidden="true" ma:internalName="MediaLengthInSeconds" ma:readOnly="true">
+      <xsd:simpleType>
+        <xsd:restriction base="dms:Unknown"/>
+      </xsd:simpleType>
+    </xsd:element>
+    <xsd:element name="MediaServiceLocation" ma:index="14" nillable="true" ma:displayName="Location" ma:indexed="true" ma:internalName="MediaServiceLocation" ma:readOnly="true">
+      <xsd:simpleType>
+        <xsd:restriction base="dms:Text"/>
+      </xsd:simpleType>
+    </xsd:element>
+    <xsd:element name="MediaServiceGenerationTime" ma:index="15" nillable="true" ma:displayName="MediaServiceGenerationTime" ma:hidden="true" ma:internalName="MediaServiceGenerationTime" ma:readOnly="true">
+      <xsd:simpleType>
+        <xsd:restriction base="dms:Text"/>
+      </xsd:simpleType>
+    </xsd:element>
+    <xsd:element name="MediaServiceEventHashCode" ma:index="16" nillable="true" ma:displayName="MediaServiceEventHashCode" ma:hidden="true" ma:internalName="MediaServiceEventHashCode" ma:readOnly="true">
+      <xsd:simpleType>
+        <xsd:restriction base="dms:Text"/>
+      </xsd:simpleType>
+    </xsd:element>
+    <xsd:element name="lcf76f155ced4ddcb4097134ff3c332f" ma:index="18" nillable="true" ma:taxonomy="true" ma:internalName="lcf76f155ced4ddcb4097134ff3c332f" ma:taxonomyFieldName="MediaServiceImageTags" ma:displayName="Etiquetas de imagen" ma:readOnly="false" ma:fieldId="{5cf76f15-5ced-4ddc-b409-7134ff3c332f}" ma:taxonomyMulti="true" ma:sspId="d33c8c81-5745-4931-bcc4-c2aeafe86780" ma:termSetId="09814cd3-568e-fe90-9814-8d621ff8fb84" ma:anchorId="fba54fb3-c3e1-fe81-a776-ca4b69148c4d" ma:open="true" ma:isKeyword="false">
+      <xsd:complexType>
+        <xsd:sequence>
+          <xsd:element ref="pc:Terms" minOccurs="0" maxOccurs="1"/>
+        </xsd:sequence>
+      </xsd:complexType>
+    </xsd:element>
+    <xsd:element name="MediaServiceOCR" ma:index="20" nillable="true" ma:displayName="Extracted Text" ma:internalName="MediaServiceOCR" ma:readOnly="true">
       <xsd:simpleType>
         <xsd:restriction base="dms:Note">
           <xsd:maxLength value="255"/>
@@ -13546,8 +13598,8 @@
 <file path=customXML/item4.xml><?xml version="1.0" encoding="utf-8"?>
 <p:properties xmlns:p="http://schemas.microsoft.com/office/2006/metadata/properties" xmlns:xsi="http://www.w3.org/2001/XMLSchema-instance" xmlns:pc="http://schemas.microsoft.com/office/infopath/2007/PartnerControls">
   <documentManagement>
-    <TaxCatchAll xmlns="9fd344cf-009a-48f0-aed3-8ceb84653b89" xsi:nil="true"/>
-    <lcf76f155ced4ddcb4097134ff3c332f xmlns="5fbfd3b4-6348-4c71-957e-08e829905224">
+    <TaxCatchAll xmlns="1d52d4bc-3f95-4709-b359-1b96840d7671" xsi:nil="true"/>
+    <lcf76f155ced4ddcb4097134ff3c332f xmlns="8d1bea48-6525-4b05-8cf5-c6ad0dd5b02f">
       <Terms xmlns="http://schemas.microsoft.com/office/infopath/2007/PartnerControls"/>
     </lcf76f155ced4ddcb4097134ff3c332f>
   </documentManagement>
@@ -13564,7 +13616,7 @@
 </file>
 
 <file path=customXML/itemProps2.xml><?xml version="1.0" encoding="utf-8"?>
-<ds:datastoreItem xmlns:ds="http://schemas.openxmlformats.org/officeDocument/2006/customXml" ds:itemID="{46B14AC3-C109-4950-B792-9CC83A6D0064}"/>
+<ds:datastoreItem xmlns:ds="http://schemas.openxmlformats.org/officeDocument/2006/customXml" ds:itemID="{56043BA4-7A3F-4600-AF2F-28A4886160CA}"/>
 </file>
 
 <file path=customXML/itemProps3.xml><?xml version="1.0" encoding="utf-8"?>

</xml_diff>